<commit_message>
fixed errors in word
</commit_message>
<xml_diff>
--- a/Assignment 2 NLP/2003667_A2_Report.docx
+++ b/Assignment 2 NLP/2003667_A2_Report.docx
@@ -61,17 +61,7 @@
           <w:szCs w:val="28"/>
           <w:lang w:val="en-GB"/>
         </w:rPr>
-        <w:t xml:space="preserve">Proposed </w:t>
-      </w:r>
-      <w:r>
-        <w:rPr>
-          <w:rFonts w:ascii="Times New Roman" w:hAnsi="Times New Roman" w:cs="Times New Roman"/>
-          <w:color w:val="auto"/>
-          <w:sz w:val="28"/>
-          <w:szCs w:val="28"/>
-          <w:lang w:val="en-GB"/>
-        </w:rPr>
-        <w:t>text classification method</w:t>
+        <w:t>Proposed text classification method</w:t>
       </w:r>
     </w:p>
     <w:p>
@@ -109,16 +99,7 @@
           <w:szCs w:val="28"/>
           <w:lang w:val="en-GB"/>
         </w:rPr>
-        <w:t xml:space="preserve">the best Python libraries to work with </w:t>
-      </w:r>
-      <w:r>
-        <w:rPr>
-          <w:rFonts w:ascii="Times New Roman" w:hAnsi="Times New Roman" w:cs="Times New Roman"/>
-          <w:sz w:val="28"/>
-          <w:szCs w:val="28"/>
-          <w:lang w:val="en-GB"/>
-        </w:rPr>
-        <w:t>Na</w:t>
+        <w:t>the best Python libraries to work with Na</w:t>
       </w:r>
       <w:r>
         <w:rPr>
@@ -135,25 +116,34 @@
           <w:szCs w:val="28"/>
           <w:lang w:val="en-GB"/>
         </w:rPr>
-        <w:t>ve Bayes Classifier</w:t>
-      </w:r>
-      <w:r>
-        <w:rPr>
-          <w:rFonts w:ascii="Times New Roman" w:hAnsi="Times New Roman" w:cs="Times New Roman"/>
-          <w:sz w:val="28"/>
-          <w:szCs w:val="28"/>
-          <w:lang w:val="en-GB"/>
-        </w:rPr>
-        <w:t xml:space="preserve"> is a NLTK</w:t>
-      </w:r>
-      <w:r>
-        <w:rPr>
-          <w:rFonts w:ascii="Times New Roman" w:hAnsi="Times New Roman" w:cs="Times New Roman"/>
-          <w:sz w:val="28"/>
-          <w:szCs w:val="28"/>
-          <w:lang w:val="en-GB"/>
-        </w:rPr>
-        <w:t>, because it has various methods that significantly ease building a classi</w:t>
+        <w:t>ve Bayes Classifier is a</w:t>
+      </w:r>
+      <w:r>
+        <w:rPr>
+          <w:rFonts w:ascii="Times New Roman" w:hAnsi="Times New Roman" w:cs="Times New Roman"/>
+          <w:sz w:val="28"/>
+          <w:szCs w:val="28"/>
+          <w:lang w:val="en-GB"/>
+        </w:rPr>
+        <w:t>n</w:t>
+      </w:r>
+      <w:r>
+        <w:rPr>
+          <w:rFonts w:ascii="Times New Roman" w:hAnsi="Times New Roman" w:cs="Times New Roman"/>
+          <w:sz w:val="28"/>
+          <w:szCs w:val="28"/>
+          <w:lang w:val="en-GB"/>
+        </w:rPr>
+        <w:t xml:space="preserve"> NLTK</w:t>
+      </w:r>
+      <w:r>
+        <w:rPr>
+          <w:rFonts w:ascii="Times New Roman" w:hAnsi="Times New Roman" w:cs="Times New Roman"/>
+          <w:sz w:val="28"/>
+          <w:szCs w:val="28"/>
+          <w:lang w:val="en-GB"/>
+        </w:rPr>
+        <w:t xml:space="preserve"> because it has various methods that significantly ease building a classi</w:t>
       </w:r>
       <w:r>
         <w:rPr>
@@ -970,7 +960,25 @@
           <w:szCs w:val="28"/>
           <w:lang w:val="en-GB"/>
         </w:rPr>
-        <w:t xml:space="preserve"> to decrease amount of different words but with the same l</w:t>
+        <w:t xml:space="preserve"> to decrease </w:t>
+      </w:r>
+      <w:r>
+        <w:rPr>
+          <w:rFonts w:ascii="Times New Roman" w:hAnsi="Times New Roman" w:cs="Times New Roman"/>
+          <w:sz w:val="28"/>
+          <w:szCs w:val="28"/>
+          <w:lang w:val="en-GB"/>
+        </w:rPr>
+        <w:t xml:space="preserve">the </w:t>
+      </w:r>
+      <w:r>
+        <w:rPr>
+          <w:rFonts w:ascii="Times New Roman" w:hAnsi="Times New Roman" w:cs="Times New Roman"/>
+          <w:sz w:val="28"/>
+          <w:szCs w:val="28"/>
+          <w:lang w:val="en-GB"/>
+        </w:rPr>
+        <w:t>amount of different words but with the same l</w:t>
       </w:r>
       <w:r>
         <w:rPr>
@@ -1029,6 +1037,60 @@
           <w:szCs w:val="28"/>
           <w:lang w:val="en-GB"/>
         </w:rPr>
+        <w:t xml:space="preserve"> from </w:t>
+      </w:r>
+      <w:r>
+        <w:rPr>
+          <w:rFonts w:ascii="Times New Roman" w:hAnsi="Times New Roman" w:cs="Times New Roman"/>
+          <w:sz w:val="28"/>
+          <w:szCs w:val="28"/>
+          <w:lang w:val="en-GB"/>
+        </w:rPr>
+        <w:t xml:space="preserve">NLTK </w:t>
+      </w:r>
+      <w:r>
+        <w:rPr>
+          <w:rFonts w:ascii="Times New Roman" w:hAnsi="Times New Roman" w:cs="Times New Roman"/>
+          <w:sz w:val="28"/>
+          <w:szCs w:val="28"/>
+          <w:lang w:val="en-GB"/>
+        </w:rPr>
+        <w:t>was applied, because of its main feature - it is</w:t>
+      </w:r>
+      <w:r>
+        <w:rPr>
+          <w:rFonts w:ascii="Times New Roman" w:hAnsi="Times New Roman" w:cs="Times New Roman"/>
+          <w:sz w:val="28"/>
+          <w:szCs w:val="28"/>
+          <w:lang w:val="en-GB"/>
+        </w:rPr>
+        <w:t xml:space="preserve"> based on a huge dataset of words connected with each other by semantic relationships. </w:t>
+      </w:r>
+      <w:r>
+        <w:rPr>
+          <w:rFonts w:ascii="Times New Roman" w:hAnsi="Times New Roman" w:cs="Times New Roman"/>
+          <w:sz w:val="28"/>
+          <w:szCs w:val="28"/>
+          <w:lang w:val="en-GB"/>
+        </w:rPr>
+        <w:t xml:space="preserve">As the </w:t>
+      </w:r>
+      <w:r>
+        <w:rPr>
+          <w:rFonts w:ascii="Times New Roman" w:hAnsi="Times New Roman" w:cs="Times New Roman"/>
+          <w:sz w:val="28"/>
+          <w:szCs w:val="28"/>
+          <w:lang w:val="en-GB"/>
+        </w:rPr>
+        <w:t>consequence</w:t>
+      </w:r>
+      <w:r>
+        <w:rPr>
+          <w:rFonts w:ascii="Times New Roman" w:hAnsi="Times New Roman" w:cs="Times New Roman"/>
+          <w:sz w:val="28"/>
+          <w:szCs w:val="28"/>
+          <w:lang w:val="en-GB"/>
+        </w:rPr>
         <w:t xml:space="preserve"> </w:t>
       </w:r>
       <w:r>
@@ -1038,43 +1100,7 @@
           <w:szCs w:val="28"/>
           <w:lang w:val="en-GB"/>
         </w:rPr>
-        <w:t xml:space="preserve">from </w:t>
-      </w:r>
-      <w:r>
-        <w:rPr>
-          <w:rFonts w:ascii="Times New Roman" w:hAnsi="Times New Roman" w:cs="Times New Roman"/>
-          <w:sz w:val="28"/>
-          <w:szCs w:val="28"/>
-          <w:lang w:val="en-GB"/>
-        </w:rPr>
-        <w:t xml:space="preserve">NLTK </w:t>
-      </w:r>
-      <w:r>
-        <w:rPr>
-          <w:rFonts w:ascii="Times New Roman" w:hAnsi="Times New Roman" w:cs="Times New Roman"/>
-          <w:sz w:val="28"/>
-          <w:szCs w:val="28"/>
-          <w:lang w:val="en-GB"/>
-        </w:rPr>
-        <w:t>was applied, because of its main feature - it is</w:t>
-      </w:r>
-      <w:r>
-        <w:rPr>
-          <w:rFonts w:ascii="Times New Roman" w:hAnsi="Times New Roman" w:cs="Times New Roman"/>
-          <w:sz w:val="28"/>
-          <w:szCs w:val="28"/>
-          <w:lang w:val="en-GB"/>
-        </w:rPr>
-        <w:t xml:space="preserve"> based on a huge dataset of words connected with each other by semantic relationships. </w:t>
-      </w:r>
-      <w:r>
-        <w:rPr>
-          <w:rFonts w:ascii="Times New Roman" w:hAnsi="Times New Roman" w:cs="Times New Roman"/>
-          <w:sz w:val="28"/>
-          <w:szCs w:val="28"/>
-          <w:lang w:val="en-GB"/>
-        </w:rPr>
-        <w:t>As the consequence t</w:t>
+        <w:t>t</w:t>
       </w:r>
       <w:r>
         <w:rPr>
@@ -1219,7 +1245,25 @@
           <w:szCs w:val="28"/>
           <w:lang w:val="en-GB"/>
         </w:rPr>
-        <w:t>words that contain digits (0-9) or have length less than two letters were removed as well.</w:t>
+        <w:t xml:space="preserve">words that contain digits (0-9) or have </w:t>
+      </w:r>
+      <w:r>
+        <w:rPr>
+          <w:rFonts w:ascii="Times New Roman" w:hAnsi="Times New Roman" w:cs="Times New Roman"/>
+          <w:sz w:val="28"/>
+          <w:szCs w:val="28"/>
+          <w:lang w:val="en-GB"/>
+        </w:rPr>
+        <w:t xml:space="preserve">a </w:t>
+      </w:r>
+      <w:r>
+        <w:rPr>
+          <w:rFonts w:ascii="Times New Roman" w:hAnsi="Times New Roman" w:cs="Times New Roman"/>
+          <w:sz w:val="28"/>
+          <w:szCs w:val="28"/>
+          <w:lang w:val="en-GB"/>
+        </w:rPr>
+        <w:t>length less than two letters were removed as well.</w:t>
       </w:r>
       <w:r>
         <w:rPr>
@@ -1378,7 +1422,23 @@
           <w:sz w:val="28"/>
           <w:szCs w:val="28"/>
         </w:rPr>
-        <w:t xml:space="preserve"> In general, the whole result may be seen on the figure 1 and figure 2 below.</w:t>
+        <w:t xml:space="preserve"> In general, the whole result may be seen </w:t>
+      </w:r>
+      <w:r>
+        <w:rPr>
+          <w:rFonts w:ascii="Times New Roman" w:hAnsi="Times New Roman" w:cs="Times New Roman"/>
+          <w:sz w:val="28"/>
+          <w:szCs w:val="28"/>
+        </w:rPr>
+        <w:t>in</w:t>
+      </w:r>
+      <w:r>
+        <w:rPr>
+          <w:rFonts w:ascii="Times New Roman" w:hAnsi="Times New Roman" w:cs="Times New Roman"/>
+          <w:sz w:val="28"/>
+          <w:szCs w:val="28"/>
+        </w:rPr>
+        <w:t xml:space="preserve"> figure 1 and figure 2 below.</w:t>
       </w:r>
     </w:p>
     <w:p>
@@ -1526,15 +1586,7 @@
           <w:sz w:val="28"/>
           <w:szCs w:val="28"/>
         </w:rPr>
-        <w:t xml:space="preserve"> – The </w:t>
-      </w:r>
-      <w:r>
-        <w:rPr>
-          <w:rFonts w:ascii="Times New Roman" w:hAnsi="Times New Roman" w:cs="Times New Roman"/>
-          <w:sz w:val="28"/>
-          <w:szCs w:val="28"/>
-        </w:rPr>
-        <w:t>example of a cleaned review</w:t>
+        <w:t xml:space="preserve"> – The example of a cleaned review</w:t>
       </w:r>
     </w:p>
     <w:p>
@@ -1553,7 +1605,15 @@
           <w:sz w:val="28"/>
           <w:szCs w:val="28"/>
         </w:rPr>
-        <w:t xml:space="preserve">Considering the figures above, a general quality and </w:t>
+        <w:t>Considering the figures above, the</w:t>
+      </w:r>
+      <w:r>
+        <w:rPr>
+          <w:rFonts w:ascii="Times New Roman" w:hAnsi="Times New Roman" w:cs="Times New Roman"/>
+          <w:sz w:val="28"/>
+          <w:szCs w:val="28"/>
+        </w:rPr>
+        <w:t xml:space="preserve"> general quality and </w:t>
       </w:r>
       <w:r>
         <w:rPr>
@@ -1570,7 +1630,23 @@
           <w:sz w:val="28"/>
           <w:szCs w:val="28"/>
         </w:rPr>
-        <w:t xml:space="preserve">of information has been significantly enhanced. Therefore, it would become easier for the classifier to distinguish positive and negative classes, because words that occur in both classes have been removed.   </w:t>
+        <w:t xml:space="preserve">of information </w:t>
+      </w:r>
+      <w:r>
+        <w:rPr>
+          <w:rFonts w:ascii="Times New Roman" w:hAnsi="Times New Roman" w:cs="Times New Roman"/>
+          <w:sz w:val="28"/>
+          <w:szCs w:val="28"/>
+        </w:rPr>
+        <w:t>have</w:t>
+      </w:r>
+      <w:r>
+        <w:rPr>
+          <w:rFonts w:ascii="Times New Roman" w:hAnsi="Times New Roman" w:cs="Times New Roman"/>
+          <w:sz w:val="28"/>
+          <w:szCs w:val="28"/>
+        </w:rPr>
+        <w:t xml:space="preserve"> been significantly enhanced. Therefore, it would become easier for the classifier to distinguish positive and negative classes because words that occur in both classes have been removed.   </w:t>
       </w:r>
     </w:p>
     <w:p>
@@ -1594,7 +1670,37 @@
           <w:szCs w:val="28"/>
           <w:lang w:val="en-GB"/>
         </w:rPr>
-        <w:t>Feature selection methods such as selection the 3000 most important words.</w:t>
+        <w:t>Feature selection methods such as</w:t>
+      </w:r>
+      <w:r>
+        <w:rPr>
+          <w:rFonts w:ascii="Times New Roman" w:hAnsi="Times New Roman" w:cs="Times New Roman"/>
+          <w:color w:val="auto"/>
+          <w:sz w:val="28"/>
+          <w:szCs w:val="28"/>
+          <w:lang w:val="en-GB"/>
+        </w:rPr>
+        <w:t xml:space="preserve"> </w:t>
+      </w:r>
+      <w:r>
+        <w:rPr>
+          <w:rFonts w:ascii="Times New Roman" w:hAnsi="Times New Roman" w:cs="Times New Roman"/>
+          <w:color w:val="auto"/>
+          <w:sz w:val="28"/>
+          <w:szCs w:val="28"/>
+          <w:lang w:val="en-GB"/>
+        </w:rPr>
+        <w:t>the</w:t>
+      </w:r>
+      <w:r>
+        <w:rPr>
+          <w:rFonts w:ascii="Times New Roman" w:hAnsi="Times New Roman" w:cs="Times New Roman"/>
+          <w:color w:val="auto"/>
+          <w:sz w:val="28"/>
+          <w:szCs w:val="28"/>
+          <w:lang w:val="en-GB"/>
+        </w:rPr>
+        <w:t xml:space="preserve"> selection 3000 most important words.</w:t>
       </w:r>
     </w:p>
     <w:p>
@@ -1679,7 +1785,23 @@
           <w:sz w:val="28"/>
           <w:szCs w:val="28"/>
         </w:rPr>
-        <w:t>The first method is based on a theory that the most important words are those that have the biggest frequency in the training set of movie reviews. Thus, if we train a classifier with these words we could obtain a rather high prediction accuracy, because it would be easier for a classifier to deal with top-frequent words.</w:t>
+        <w:t xml:space="preserve">The first method is based on a theory that the most important words are those that have the biggest frequency in the training set of movie reviews. Thus, if we train a classifier with these words we could obtain a </w:t>
+      </w:r>
+      <w:r>
+        <w:rPr>
+          <w:rFonts w:ascii="Times New Roman" w:hAnsi="Times New Roman" w:cs="Times New Roman"/>
+          <w:sz w:val="28"/>
+          <w:szCs w:val="28"/>
+        </w:rPr>
+        <w:t>rather high prediction accuracy</w:t>
+      </w:r>
+      <w:r>
+        <w:rPr>
+          <w:rFonts w:ascii="Times New Roman" w:hAnsi="Times New Roman" w:cs="Times New Roman"/>
+          <w:sz w:val="28"/>
+          <w:szCs w:val="28"/>
+        </w:rPr>
+        <w:t xml:space="preserve"> because it would be easier for a classifier to deal with top-frequent words.</w:t>
       </w:r>
       <w:r>
         <w:rPr>
@@ -1713,6 +1835,14 @@
           <w:rFonts w:ascii="Times New Roman" w:hAnsi="Times New Roman" w:cs="Times New Roman"/>
           <w:sz w:val="28"/>
           <w:szCs w:val="28"/>
+        </w:rPr>
+        <w:t>n</w:t>
+      </w:r>
+      <w:r>
+        <w:rPr>
+          <w:rFonts w:ascii="Times New Roman" w:hAnsi="Times New Roman" w:cs="Times New Roman"/>
+          <w:sz w:val="28"/>
+          <w:szCs w:val="28"/>
           <w:lang w:val="en-GB"/>
         </w:rPr>
         <w:t xml:space="preserve"> </w:t>
@@ -1727,7 +1857,6 @@
         <w:t>“</w:t>
       </w:r>
       <w:proofErr w:type="spellStart"/>
-      <w:proofErr w:type="gramStart"/>
       <w:r>
         <w:rPr>
           <w:rFonts w:ascii="Times New Roman" w:hAnsi="Times New Roman" w:cs="Times New Roman"/>
@@ -1738,7 +1867,6 @@
         <w:t>nltk.FreqDist</w:t>
       </w:r>
       <w:proofErr w:type="spellEnd"/>
-      <w:proofErr w:type="gramEnd"/>
       <w:r>
         <w:rPr>
           <w:rFonts w:ascii="Times New Roman" w:hAnsi="Times New Roman" w:cs="Times New Roman"/>
@@ -1783,23 +1911,7 @@
           <w:sz w:val="28"/>
           <w:szCs w:val="28"/>
         </w:rPr>
-        <w:t xml:space="preserve"> </w:t>
-      </w:r>
-      <w:r>
-        <w:rPr>
-          <w:rFonts w:ascii="Times New Roman" w:hAnsi="Times New Roman" w:cs="Times New Roman"/>
-          <w:sz w:val="28"/>
-          <w:szCs w:val="28"/>
-        </w:rPr>
-        <w:t xml:space="preserve">NLTK </w:t>
-      </w:r>
-      <w:r>
-        <w:rPr>
-          <w:rFonts w:ascii="Times New Roman" w:hAnsi="Times New Roman" w:cs="Times New Roman"/>
-          <w:sz w:val="28"/>
-          <w:szCs w:val="28"/>
-        </w:rPr>
-        <w:t xml:space="preserve">method </w:t>
+        <w:t xml:space="preserve"> NLTK method </w:t>
       </w:r>
       <w:r>
         <w:rPr>
@@ -1873,6 +1985,14 @@
           <w:sz w:val="28"/>
           <w:szCs w:val="28"/>
         </w:rPr>
+        <w:t xml:space="preserve">the </w:t>
+      </w:r>
+      <w:r>
+        <w:rPr>
+          <w:rFonts w:ascii="Times New Roman" w:hAnsi="Times New Roman" w:cs="Times New Roman"/>
+          <w:sz w:val="28"/>
+          <w:szCs w:val="28"/>
+        </w:rPr>
         <w:t xml:space="preserve">top - </w:t>
       </w:r>
       <w:r>
@@ -1897,7 +2017,23 @@
           <w:sz w:val="28"/>
           <w:szCs w:val="28"/>
         </w:rPr>
-        <w:t xml:space="preserve"> the 3000 most frequent words is on the figure 3 below.</w:t>
+        <w:t xml:space="preserve"> the 3000 most frequent words is </w:t>
+      </w:r>
+      <w:r>
+        <w:rPr>
+          <w:rFonts w:ascii="Times New Roman" w:hAnsi="Times New Roman" w:cs="Times New Roman"/>
+          <w:sz w:val="28"/>
+          <w:szCs w:val="28"/>
+        </w:rPr>
+        <w:t>in</w:t>
+      </w:r>
+      <w:r>
+        <w:rPr>
+          <w:rFonts w:ascii="Times New Roman" w:hAnsi="Times New Roman" w:cs="Times New Roman"/>
+          <w:sz w:val="28"/>
+          <w:szCs w:val="28"/>
+        </w:rPr>
+        <w:t xml:space="preserve"> figure 3 below.</w:t>
       </w:r>
     </w:p>
     <w:p>
@@ -1967,23 +2103,7 @@
           <w:sz w:val="28"/>
           <w:szCs w:val="28"/>
         </w:rPr>
-        <w:t>Figure 3</w:t>
-      </w:r>
-      <w:r>
-        <w:rPr>
-          <w:rFonts w:ascii="Times New Roman" w:hAnsi="Times New Roman" w:cs="Times New Roman"/>
-          <w:sz w:val="28"/>
-          <w:szCs w:val="28"/>
-        </w:rPr>
-        <w:t xml:space="preserve"> – The </w:t>
-      </w:r>
-      <w:r>
-        <w:rPr>
-          <w:rFonts w:ascii="Times New Roman" w:hAnsi="Times New Roman" w:cs="Times New Roman"/>
-          <w:sz w:val="28"/>
-          <w:szCs w:val="28"/>
-        </w:rPr>
-        <w:t>example of top-25 words among the most frequent 3000 words.</w:t>
+        <w:t>Figure 3 – The example of top-25 words among the most frequent 3000 words.</w:t>
       </w:r>
     </w:p>
     <w:p>
@@ -2002,15 +2122,31 @@
           <w:sz w:val="28"/>
           <w:szCs w:val="28"/>
         </w:rPr>
-        <w:t xml:space="preserve">As we can see from the figure 3, </w:t>
-      </w:r>
-      <w:r>
-        <w:rPr>
-          <w:rFonts w:ascii="Times New Roman" w:hAnsi="Times New Roman" w:cs="Times New Roman"/>
-          <w:sz w:val="28"/>
-          <w:szCs w:val="28"/>
-        </w:rPr>
-        <w:t>the most frequent word in the entire training dataset is a word “film”.</w:t>
+        <w:t xml:space="preserve">As we can see from figure 3, </w:t>
+      </w:r>
+      <w:r>
+        <w:rPr>
+          <w:rFonts w:ascii="Times New Roman" w:hAnsi="Times New Roman" w:cs="Times New Roman"/>
+          <w:sz w:val="28"/>
+          <w:szCs w:val="28"/>
+        </w:rPr>
+        <w:t xml:space="preserve">the most frequent word in the entire training dataset is </w:t>
+      </w:r>
+      <w:r>
+        <w:rPr>
+          <w:rFonts w:ascii="Times New Roman" w:hAnsi="Times New Roman" w:cs="Times New Roman"/>
+          <w:sz w:val="28"/>
+          <w:szCs w:val="28"/>
+        </w:rPr>
+        <w:t>the</w:t>
+      </w:r>
+      <w:r>
+        <w:rPr>
+          <w:rFonts w:ascii="Times New Roman" w:hAnsi="Times New Roman" w:cs="Times New Roman"/>
+          <w:sz w:val="28"/>
+          <w:szCs w:val="28"/>
+        </w:rPr>
+        <w:t xml:space="preserve"> word “film”.</w:t>
       </w:r>
     </w:p>
     <w:p>
@@ -2149,25 +2285,7 @@
           <w:sz w:val="28"/>
           <w:szCs w:val="28"/>
         </w:rPr>
-        <w:t>(</w:t>
-      </w:r>
-      <w:proofErr w:type="gramStart"/>
-      <w:r>
-        <w:rPr>
-          <w:rFonts w:ascii="Times New Roman" w:hAnsi="Times New Roman" w:cs="Times New Roman"/>
-          <w:sz w:val="28"/>
-          <w:szCs w:val="28"/>
-        </w:rPr>
-        <w:t>word[</w:t>
-      </w:r>
-      <w:proofErr w:type="gramEnd"/>
-      <w:r>
-        <w:rPr>
-          <w:rFonts w:ascii="Times New Roman" w:hAnsi="Times New Roman" w:cs="Times New Roman"/>
-          <w:sz w:val="28"/>
-          <w:szCs w:val="28"/>
-        </w:rPr>
-        <w:t>0])</w:t>
+        <w:t>(word[0])</w:t>
       </w:r>
       <w:r>
         <w:rPr>
@@ -2204,23 +2322,13 @@
         </w:rPr>
         <w:t>After this, we should use the following command “</w:t>
       </w:r>
-      <w:proofErr w:type="gramStart"/>
-      <w:r>
-        <w:rPr>
-          <w:rFonts w:ascii="Times New Roman" w:hAnsi="Times New Roman" w:cs="Times New Roman"/>
-          <w:sz w:val="28"/>
-          <w:szCs w:val="28"/>
-        </w:rPr>
-        <w:t>docs[</w:t>
-      </w:r>
-      <w:proofErr w:type="gramEnd"/>
-      <w:r>
-        <w:rPr>
-          <w:rFonts w:ascii="Times New Roman" w:hAnsi="Times New Roman" w:cs="Times New Roman"/>
-          <w:sz w:val="28"/>
-          <w:szCs w:val="28"/>
-        </w:rPr>
-        <w:t>0].</w:t>
+      <w:r>
+        <w:rPr>
+          <w:rFonts w:ascii="Times New Roman" w:hAnsi="Times New Roman" w:cs="Times New Roman"/>
+          <w:sz w:val="28"/>
+          <w:szCs w:val="28"/>
+        </w:rPr>
+        <w:t>docs[0].</w:t>
       </w:r>
       <w:proofErr w:type="spellStart"/>
       <w:r>
@@ -2246,7 +2354,39 @@
           <w:sz w:val="28"/>
           <w:szCs w:val="28"/>
         </w:rPr>
-        <w:t>” to retrieve a certain tag to that word. Finally, we select only those words what we need from a predefined list of required tags such as “</w:t>
+        <w:t xml:space="preserve">” to retrieve a certain tag </w:t>
+      </w:r>
+      <w:r>
+        <w:rPr>
+          <w:rFonts w:ascii="Times New Roman" w:hAnsi="Times New Roman" w:cs="Times New Roman"/>
+          <w:sz w:val="28"/>
+          <w:szCs w:val="28"/>
+        </w:rPr>
+        <w:t>for</w:t>
+      </w:r>
+      <w:r>
+        <w:rPr>
+          <w:rFonts w:ascii="Times New Roman" w:hAnsi="Times New Roman" w:cs="Times New Roman"/>
+          <w:sz w:val="28"/>
+          <w:szCs w:val="28"/>
+        </w:rPr>
+        <w:t xml:space="preserve"> that word. Finally, we select only those words </w:t>
+      </w:r>
+      <w:r>
+        <w:rPr>
+          <w:rFonts w:ascii="Times New Roman" w:hAnsi="Times New Roman" w:cs="Times New Roman"/>
+          <w:sz w:val="28"/>
+          <w:szCs w:val="28"/>
+        </w:rPr>
+        <w:t>that</w:t>
+      </w:r>
+      <w:r>
+        <w:rPr>
+          <w:rFonts w:ascii="Times New Roman" w:hAnsi="Times New Roman" w:cs="Times New Roman"/>
+          <w:sz w:val="28"/>
+          <w:szCs w:val="28"/>
+        </w:rPr>
+        <w:t xml:space="preserve"> we need from a predefined list of required tags such as “</w:t>
       </w:r>
       <w:r>
         <w:rPr>
@@ -2262,7 +2402,23 @@
           <w:sz w:val="28"/>
           <w:szCs w:val="28"/>
         </w:rPr>
-        <w:t>”. Eventually, we may obtain the next data table that can be seen on the figure 4 below.</w:t>
+        <w:t xml:space="preserve">”. Eventually, we may obtain the next data table that can be seen </w:t>
+      </w:r>
+      <w:r>
+        <w:rPr>
+          <w:rFonts w:ascii="Times New Roman" w:hAnsi="Times New Roman" w:cs="Times New Roman"/>
+          <w:sz w:val="28"/>
+          <w:szCs w:val="28"/>
+        </w:rPr>
+        <w:t>in</w:t>
+      </w:r>
+      <w:r>
+        <w:rPr>
+          <w:rFonts w:ascii="Times New Roman" w:hAnsi="Times New Roman" w:cs="Times New Roman"/>
+          <w:sz w:val="28"/>
+          <w:szCs w:val="28"/>
+        </w:rPr>
+        <w:t xml:space="preserve"> figure 4 below.</w:t>
       </w:r>
     </w:p>
     <w:p>
@@ -2332,23 +2488,7 @@
           <w:sz w:val="28"/>
           <w:szCs w:val="28"/>
         </w:rPr>
-        <w:t>Figure 4</w:t>
-      </w:r>
-      <w:r>
-        <w:rPr>
-          <w:rFonts w:ascii="Times New Roman" w:hAnsi="Times New Roman" w:cs="Times New Roman"/>
-          <w:sz w:val="28"/>
-          <w:szCs w:val="28"/>
-        </w:rPr>
-        <w:t xml:space="preserve"> – The </w:t>
-      </w:r>
-      <w:r>
-        <w:rPr>
-          <w:rFonts w:ascii="Times New Roman" w:hAnsi="Times New Roman" w:cs="Times New Roman"/>
-          <w:sz w:val="28"/>
-          <w:szCs w:val="28"/>
-        </w:rPr>
-        <w:t>example of a data table with words and their tags.</w:t>
+        <w:t>Figure 4 – The example of a data table with words and their tags.</w:t>
       </w:r>
     </w:p>
     <w:p>
@@ -2434,7 +2574,6 @@
         <w:t>”, “</w:t>
       </w:r>
       <w:proofErr w:type="spellStart"/>
-      <w:proofErr w:type="gramStart"/>
       <w:r>
         <w:rPr>
           <w:rFonts w:ascii="Times New Roman" w:hAnsi="Times New Roman" w:cs="Times New Roman"/>
@@ -2445,7 +2584,6 @@
         <w:t>nltk.ConfusionMatrix</w:t>
       </w:r>
       <w:proofErr w:type="spellEnd"/>
-      <w:proofErr w:type="gramEnd"/>
       <w:r>
         <w:rPr>
           <w:rFonts w:ascii="Times New Roman" w:hAnsi="Times New Roman" w:cs="Times New Roman"/>
@@ -2489,7 +2627,7 @@
           <w:sz w:val="28"/>
           <w:szCs w:val="28"/>
         </w:rPr>
-        <w:t>” mentioned in the table 1 and one another method – “</w:t>
+        <w:t>” mentioned in table 1 and one another method – “</w:t>
       </w:r>
       <w:proofErr w:type="spellStart"/>
       <w:r>
@@ -2535,7 +2673,39 @@
           <w:sz w:val="28"/>
           <w:szCs w:val="28"/>
         </w:rPr>
-        <w:t>Besides that, the model evaluation is divided into carrying out multiple tests with different amount of top-frequent words and various POS-tags. As the result, we test our model several times on a certain set of input parameters to define average values of all metrics. Thus, we can estimate our model with a better accuracy.</w:t>
+        <w:t>Besides that, the model evaluation is divided into carrying out multiple tests with different amount</w:t>
+      </w:r>
+      <w:r>
+        <w:rPr>
+          <w:rFonts w:ascii="Times New Roman" w:hAnsi="Times New Roman" w:cs="Times New Roman"/>
+          <w:sz w:val="28"/>
+          <w:szCs w:val="28"/>
+        </w:rPr>
+        <w:t>s</w:t>
+      </w:r>
+      <w:r>
+        <w:rPr>
+          <w:rFonts w:ascii="Times New Roman" w:hAnsi="Times New Roman" w:cs="Times New Roman"/>
+          <w:sz w:val="28"/>
+          <w:szCs w:val="28"/>
+        </w:rPr>
+        <w:t xml:space="preserve"> of top-frequent words and various POS-tags. As the result, we test our model several times on a certain set of input parameters to define </w:t>
+      </w:r>
+      <w:r>
+        <w:rPr>
+          <w:rFonts w:ascii="Times New Roman" w:hAnsi="Times New Roman" w:cs="Times New Roman"/>
+          <w:sz w:val="28"/>
+          <w:szCs w:val="28"/>
+        </w:rPr>
+        <w:t xml:space="preserve">the </w:t>
+      </w:r>
+      <w:r>
+        <w:rPr>
+          <w:rFonts w:ascii="Times New Roman" w:hAnsi="Times New Roman" w:cs="Times New Roman"/>
+          <w:sz w:val="28"/>
+          <w:szCs w:val="28"/>
+        </w:rPr>
+        <w:t>average values of all metrics. Thus, we can estimate our model with better accuracy.</w:t>
       </w:r>
     </w:p>
     <w:p>
@@ -2581,23 +2751,21 @@
         </w:rPr>
         <w:t xml:space="preserve"> </w:t>
       </w:r>
-      <w:proofErr w:type="spellStart"/>
-      <w:r>
-        <w:rPr>
-          <w:rFonts w:ascii="Times New Roman" w:hAnsi="Times New Roman" w:cs="Times New Roman"/>
-          <w:sz w:val="28"/>
-          <w:szCs w:val="28"/>
-        </w:rPr>
-        <w:t>repesented</w:t>
-      </w:r>
-      <w:proofErr w:type="spellEnd"/>
-      <w:r>
-        <w:rPr>
-          <w:rFonts w:ascii="Times New Roman" w:hAnsi="Times New Roman" w:cs="Times New Roman"/>
-          <w:sz w:val="28"/>
-          <w:szCs w:val="28"/>
-        </w:rPr>
-        <w:t xml:space="preserve"> in the table 2</w:t>
+      <w:r>
+        <w:rPr>
+          <w:rFonts w:ascii="Times New Roman" w:hAnsi="Times New Roman" w:cs="Times New Roman"/>
+          <w:sz w:val="28"/>
+          <w:szCs w:val="28"/>
+        </w:rPr>
+        <w:t>represented</w:t>
+      </w:r>
+      <w:r>
+        <w:rPr>
+          <w:rFonts w:ascii="Times New Roman" w:hAnsi="Times New Roman" w:cs="Times New Roman"/>
+          <w:sz w:val="28"/>
+          <w:szCs w:val="28"/>
+        </w:rPr>
+        <w:t xml:space="preserve"> in table 2</w:t>
       </w:r>
       <w:r>
         <w:rPr>
@@ -2637,25 +2805,7 @@
           <w:szCs w:val="28"/>
           <w:lang w:val="en-GB"/>
         </w:rPr>
-        <w:t>Table 2</w:t>
-      </w:r>
-      <w:r>
-        <w:rPr>
-          <w:rFonts w:ascii="Times New Roman" w:hAnsi="Times New Roman" w:cs="Times New Roman"/>
-          <w:sz w:val="28"/>
-          <w:szCs w:val="28"/>
-          <w:lang w:val="en-GB"/>
-        </w:rPr>
-        <w:t xml:space="preserve"> –</w:t>
-      </w:r>
-      <w:r>
-        <w:rPr>
-          <w:rFonts w:ascii="Times New Roman" w:hAnsi="Times New Roman" w:cs="Times New Roman"/>
-          <w:sz w:val="28"/>
-          <w:szCs w:val="28"/>
-          <w:lang w:val="en-GB"/>
-        </w:rPr>
-        <w:t xml:space="preserve"> Table of </w:t>
+        <w:t xml:space="preserve">Table 2 – Table of </w:t>
       </w:r>
       <w:r>
         <w:rPr>
@@ -5690,7 +5840,61 @@
           <w:szCs w:val="28"/>
           <w:lang w:val="en-GB"/>
         </w:rPr>
-        <w:t xml:space="preserve">, the best result is reached with 3000 of words features: all its metrics (except from the precision which is less than a precision from the first test) have the highest value among values from other tests. Thus, it should be concluded that an increasing of amount of word features does not always mean increasing of classification accuracy. </w:t>
+        <w:t>, the best result is reached with 3000 words features: all its metrics (except the precision which is less than a precision from the first test) have the highest value among values from other tests. Thus, it should</w:t>
+      </w:r>
+      <w:r>
+        <w:rPr>
+          <w:rFonts w:ascii="Times New Roman" w:hAnsi="Times New Roman" w:cs="Times New Roman"/>
+          <w:sz w:val="28"/>
+          <w:szCs w:val="28"/>
+          <w:lang w:val="en-GB"/>
+        </w:rPr>
+        <w:t xml:space="preserve"> be concluded that an increase</w:t>
+      </w:r>
+      <w:r>
+        <w:rPr>
+          <w:rFonts w:ascii="Times New Roman" w:hAnsi="Times New Roman" w:cs="Times New Roman"/>
+          <w:sz w:val="28"/>
+          <w:szCs w:val="28"/>
+          <w:lang w:val="en-GB"/>
+        </w:rPr>
+        <w:t xml:space="preserve"> </w:t>
+      </w:r>
+      <w:r>
+        <w:rPr>
+          <w:rFonts w:ascii="Times New Roman" w:hAnsi="Times New Roman" w:cs="Times New Roman"/>
+          <w:sz w:val="28"/>
+          <w:szCs w:val="28"/>
+          <w:lang w:val="en-GB"/>
+        </w:rPr>
+        <w:t xml:space="preserve">in the number </w:t>
+      </w:r>
+      <w:r>
+        <w:rPr>
+          <w:rFonts w:ascii="Times New Roman" w:hAnsi="Times New Roman" w:cs="Times New Roman"/>
+          <w:sz w:val="28"/>
+          <w:szCs w:val="28"/>
+          <w:lang w:val="en-GB"/>
+        </w:rPr>
+        <w:t xml:space="preserve">of word features does not always mean </w:t>
+      </w:r>
+      <w:r>
+        <w:rPr>
+          <w:rFonts w:ascii="Times New Roman" w:hAnsi="Times New Roman" w:cs="Times New Roman"/>
+          <w:sz w:val="28"/>
+          <w:szCs w:val="28"/>
+          <w:lang w:val="en-GB"/>
+        </w:rPr>
+        <w:t>an increase in</w:t>
+      </w:r>
+      <w:r>
+        <w:rPr>
+          <w:rFonts w:ascii="Times New Roman" w:hAnsi="Times New Roman" w:cs="Times New Roman"/>
+          <w:sz w:val="28"/>
+          <w:szCs w:val="28"/>
+          <w:lang w:val="en-GB"/>
+        </w:rPr>
+        <w:t xml:space="preserve"> classification accuracy. </w:t>
       </w:r>
     </w:p>
     <w:p>
@@ -5776,10 +5980,19 @@
           <w:szCs w:val="28"/>
           <w:lang w:val="en-GB"/>
         </w:rPr>
-        <w:t>an importance of deeper research such essential field of Data Science as NLE.</w:t>
+        <w:t xml:space="preserve">the </w:t>
       </w:r>
       <w:bookmarkStart w:id="0" w:name="_GoBack"/>
       <w:bookmarkEnd w:id="0"/>
+      <w:r>
+        <w:rPr>
+          <w:rFonts w:ascii="Times New Roman" w:hAnsi="Times New Roman" w:cs="Times New Roman"/>
+          <w:sz w:val="28"/>
+          <w:szCs w:val="28"/>
+          <w:lang w:val="en-GB"/>
+        </w:rPr>
+        <w:t>importance of deeper research such essential field of Data Science as NLE.</w:t>
+      </w:r>
     </w:p>
     <w:p>
       <w:pPr>
@@ -6862,6 +7075,7 @@
   <w:style w:type="character" w:default="1" w:styleId="a0">
     <w:name w:val="Default Paragraph Font"/>
     <w:uiPriority w:val="1"/>
+    <w:semiHidden/>
     <w:unhideWhenUsed/>
   </w:style>
   <w:style w:type="table" w:default="1" w:styleId="a1">

</xml_diff>